<commit_message>
Add Bai02 Docker and Minh Chung and GiaiThichLenh
</commit_message>
<xml_diff>
--- a/Docker/GiaiThichLenh.docx
+++ b/Docker/GiaiThichLenh.docx
@@ -27,7 +27,13 @@
     </w:p>
     <w:p>
       <w:r>
-        <w:t xml:space="preserve">Lệnh này dùng để tạo một Docker image từ </w:t>
+        <w:t>Lệnh này dùng để tạo mộ</w:t>
+      </w:r>
+      <w:r>
+        <w:t>t node-docker-app (DockerImage)</w:t>
+      </w:r>
+      <w:r>
+        <w:t xml:space="preserve"> từ </w:t>
       </w:r>
       <w:r>
         <w:rPr>
@@ -55,7 +61,7 @@
                     <pic:cNvPicPr/>
                   </pic:nvPicPr>
                   <pic:blipFill>
-                    <a:blip r:embed="rId4"/>
+                    <a:blip r:embed="rId6"/>
                     <a:stretch>
                       <a:fillRect/>
                     </a:stretch>
@@ -87,7 +93,11 @@
         <w:t xml:space="preserve"> run -p 3000:3000 node-docker-app</w:t>
       </w:r>
     </w:p>
-    <w:p/>
+    <w:p>
+      <w:r>
+        <w:t>Lệnh dùng để chạy container</w:t>
+      </w:r>
+    </w:p>
     <w:p>
       <w:r>
         <w:drawing>
@@ -106,7 +116,7 @@
                     <pic:cNvPicPr/>
                   </pic:nvPicPr>
                   <pic:blipFill>
-                    <a:blip r:embed="rId5"/>
+                    <a:blip r:embed="rId7"/>
                     <a:stretch>
                       <a:fillRect/>
                     </a:stretch>
@@ -127,9 +137,218 @@
         </w:drawing>
       </w:r>
     </w:p>
-    <w:p>
+    <w:p/>
+    <w:p>
+      <w:r>
+        <w:drawing>
+          <wp:inline distT="0" distB="0" distL="0" distR="0" wp14:anchorId="03F3C0EC" wp14:editId="1D652629">
+            <wp:extent cx="5943600" cy="332740"/>
+            <wp:effectExtent l="0" t="0" r="0" b="0"/>
+            <wp:docPr id="5" name="Picture 5"/>
+            <wp:cNvGraphicFramePr>
+              <a:graphicFrameLocks xmlns:a="http://schemas.openxmlformats.org/drawingml/2006/main" noChangeAspect="1"/>
+            </wp:cNvGraphicFramePr>
+            <a:graphic xmlns:a="http://schemas.openxmlformats.org/drawingml/2006/main">
+              <a:graphicData uri="http://schemas.openxmlformats.org/drawingml/2006/picture">
+                <pic:pic xmlns:pic="http://schemas.openxmlformats.org/drawingml/2006/picture">
+                  <pic:nvPicPr>
+                    <pic:cNvPr id="1" name=""/>
+                    <pic:cNvPicPr/>
+                  </pic:nvPicPr>
+                  <pic:blipFill>
+                    <a:blip r:embed="rId8"/>
+                    <a:stretch>
+                      <a:fillRect/>
+                    </a:stretch>
+                  </pic:blipFill>
+                  <pic:spPr>
+                    <a:xfrm>
+                      <a:off x="0" y="0"/>
+                      <a:ext cx="5943600" cy="332740"/>
+                    </a:xfrm>
+                    <a:prstGeom prst="rect">
+                      <a:avLst/>
+                    </a:prstGeom>
+                  </pic:spPr>
+                </pic:pic>
+              </a:graphicData>
+            </a:graphic>
+          </wp:inline>
+        </w:drawing>
+      </w:r>
+    </w:p>
+    <w:p/>
+    <w:p/>
+    <w:p/>
+    <w:p>
+      <w:r>
+        <w:t>Bài 02:</w:t>
+      </w:r>
+    </w:p>
+    <w:p>
+      <w:proofErr w:type="gramStart"/>
+      <w:r>
+        <w:t>docker</w:t>
+      </w:r>
+      <w:proofErr w:type="gramEnd"/>
+      <w:r>
+        <w:t xml:space="preserve"> build -t flask-docker-app .</w:t>
+      </w:r>
+    </w:p>
+    <w:p>
+      <w:r>
+        <w:t>Lệnh này dùng để tạo mộ</w:t>
+      </w:r>
+      <w:r>
+        <w:t>t flask</w:t>
+      </w:r>
+      <w:r>
+        <w:t xml:space="preserve">-docker-app (DockerImage) từ </w:t>
+      </w:r>
+      <w:r>
+        <w:rPr>
+          <w:rStyle w:val="HTMLCode"/>
+          <w:rFonts w:eastAsiaTheme="minorHAnsi"/>
+        </w:rPr>
+        <w:t>Dockerfile</w:t>
+      </w:r>
+    </w:p>
+    <w:p/>
+    <w:p>
+      <w:r>
+        <w:drawing>
+          <wp:inline distT="0" distB="0" distL="0" distR="0" wp14:anchorId="15BDA15D" wp14:editId="5896DBE9">
+            <wp:extent cx="5943600" cy="3570605"/>
+            <wp:effectExtent l="0" t="0" r="0" b="0"/>
+            <wp:docPr id="4" name="Picture 4"/>
+            <wp:cNvGraphicFramePr>
+              <a:graphicFrameLocks xmlns:a="http://schemas.openxmlformats.org/drawingml/2006/main" noChangeAspect="1"/>
+            </wp:cNvGraphicFramePr>
+            <a:graphic xmlns:a="http://schemas.openxmlformats.org/drawingml/2006/main">
+              <a:graphicData uri="http://schemas.openxmlformats.org/drawingml/2006/picture">
+                <pic:pic xmlns:pic="http://schemas.openxmlformats.org/drawingml/2006/picture">
+                  <pic:nvPicPr>
+                    <pic:cNvPr id="1" name=""/>
+                    <pic:cNvPicPr/>
+                  </pic:nvPicPr>
+                  <pic:blipFill>
+                    <a:blip r:embed="rId9"/>
+                    <a:stretch>
+                      <a:fillRect/>
+                    </a:stretch>
+                  </pic:blipFill>
+                  <pic:spPr>
+                    <a:xfrm>
+                      <a:off x="0" y="0"/>
+                      <a:ext cx="5943600" cy="3570605"/>
+                    </a:xfrm>
+                    <a:prstGeom prst="rect">
+                      <a:avLst/>
+                    </a:prstGeom>
+                  </pic:spPr>
+                </pic:pic>
+              </a:graphicData>
+            </a:graphic>
+          </wp:inline>
+        </w:drawing>
+      </w:r>
+    </w:p>
+    <w:p/>
+    <w:p>
+      <w:proofErr w:type="gramStart"/>
+      <w:r>
+        <w:t>docker</w:t>
+      </w:r>
+      <w:proofErr w:type="gramEnd"/>
+      <w:r>
+        <w:t xml:space="preserve"> run -p 5000:5000 flask-docker-app</w:t>
+      </w:r>
+    </w:p>
+    <w:p>
+      <w:r>
+        <w:t>Lệnh dùng để chạy container</w:t>
+      </w:r>
       <w:bookmarkStart w:id="0" w:name="_GoBack"/>
       <w:bookmarkEnd w:id="0"/>
+    </w:p>
+    <w:p>
+      <w:r>
+        <w:drawing>
+          <wp:inline distT="0" distB="0" distL="0" distR="0" wp14:anchorId="5D1AA34F" wp14:editId="06E18E21">
+            <wp:extent cx="5943600" cy="810260"/>
+            <wp:effectExtent l="0" t="0" r="0" b="8890"/>
+            <wp:docPr id="6" name="Picture 6"/>
+            <wp:cNvGraphicFramePr>
+              <a:graphicFrameLocks xmlns:a="http://schemas.openxmlformats.org/drawingml/2006/main" noChangeAspect="1"/>
+            </wp:cNvGraphicFramePr>
+            <a:graphic xmlns:a="http://schemas.openxmlformats.org/drawingml/2006/main">
+              <a:graphicData uri="http://schemas.openxmlformats.org/drawingml/2006/picture">
+                <pic:pic xmlns:pic="http://schemas.openxmlformats.org/drawingml/2006/picture">
+                  <pic:nvPicPr>
+                    <pic:cNvPr id="1" name=""/>
+                    <pic:cNvPicPr/>
+                  </pic:nvPicPr>
+                  <pic:blipFill>
+                    <a:blip r:embed="rId10"/>
+                    <a:stretch>
+                      <a:fillRect/>
+                    </a:stretch>
+                  </pic:blipFill>
+                  <pic:spPr>
+                    <a:xfrm>
+                      <a:off x="0" y="0"/>
+                      <a:ext cx="5943600" cy="810260"/>
+                    </a:xfrm>
+                    <a:prstGeom prst="rect">
+                      <a:avLst/>
+                    </a:prstGeom>
+                  </pic:spPr>
+                </pic:pic>
+              </a:graphicData>
+            </a:graphic>
+          </wp:inline>
+        </w:drawing>
+      </w:r>
+    </w:p>
+    <w:p/>
+    <w:p>
+      <w:r>
+        <w:drawing>
+          <wp:inline distT="0" distB="0" distL="0" distR="0" wp14:anchorId="23F71F64" wp14:editId="06FC40C4">
+            <wp:extent cx="5943600" cy="344805"/>
+            <wp:effectExtent l="0" t="0" r="0" b="0"/>
+            <wp:docPr id="7" name="Picture 7"/>
+            <wp:cNvGraphicFramePr>
+              <a:graphicFrameLocks xmlns:a="http://schemas.openxmlformats.org/drawingml/2006/main" noChangeAspect="1"/>
+            </wp:cNvGraphicFramePr>
+            <a:graphic xmlns:a="http://schemas.openxmlformats.org/drawingml/2006/main">
+              <a:graphicData uri="http://schemas.openxmlformats.org/drawingml/2006/picture">
+                <pic:pic xmlns:pic="http://schemas.openxmlformats.org/drawingml/2006/picture">
+                  <pic:nvPicPr>
+                    <pic:cNvPr id="1" name=""/>
+                    <pic:cNvPicPr/>
+                  </pic:nvPicPr>
+                  <pic:blipFill>
+                    <a:blip r:embed="rId11"/>
+                    <a:stretch>
+                      <a:fillRect/>
+                    </a:stretch>
+                  </pic:blipFill>
+                  <pic:spPr>
+                    <a:xfrm>
+                      <a:off x="0" y="0"/>
+                      <a:ext cx="5943600" cy="344805"/>
+                    </a:xfrm>
+                    <a:prstGeom prst="rect">
+                      <a:avLst/>
+                    </a:prstGeom>
+                  </pic:spPr>
+                </pic:pic>
+              </a:graphicData>
+            </a:graphic>
+          </wp:inline>
+        </w:drawing>
+      </w:r>
     </w:p>
     <w:sectPr>
       <w:pgSz w:w="12240" w:h="15840"/>
@@ -139,6 +358,56 @@
     </w:sectPr>
   </w:body>
 </w:document>
+</file>
+
+<file path=word/endnotes.xml><?xml version="1.0" encoding="utf-8"?>
+<w:endnotes xmlns:wpc="http://schemas.microsoft.com/office/word/2010/wordprocessingCanvas" xmlns:mc="http://schemas.openxmlformats.org/markup-compatibility/2006" xmlns:o="urn:schemas-microsoft-com:office:office" xmlns:r="http://schemas.openxmlformats.org/officeDocument/2006/relationships" xmlns:m="http://schemas.openxmlformats.org/officeDocument/2006/math" xmlns:v="urn:schemas-microsoft-com:vml" xmlns:wp14="http://schemas.microsoft.com/office/word/2010/wordprocessingDrawing" xmlns:wp="http://schemas.openxmlformats.org/drawingml/2006/wordprocessingDrawing" xmlns:w10="urn:schemas-microsoft-com:office:word" xmlns:w="http://schemas.openxmlformats.org/wordprocessingml/2006/main" xmlns:w14="http://schemas.microsoft.com/office/word/2010/wordml" xmlns:w15="http://schemas.microsoft.com/office/word/2012/wordml" xmlns:wpg="http://schemas.microsoft.com/office/word/2010/wordprocessingGroup" xmlns:wpi="http://schemas.microsoft.com/office/word/2010/wordprocessingInk" xmlns:wne="http://schemas.microsoft.com/office/word/2006/wordml" xmlns:wps="http://schemas.microsoft.com/office/word/2010/wordprocessingShape" mc:Ignorable="w14 w15 wp14">
+  <w:endnote w:type="separator" w:id="-1">
+    <w:p>
+      <w:pPr>
+        <w:spacing w:after="0" w:line="240" w:lineRule="auto"/>
+      </w:pPr>
+      <w:r>
+        <w:separator/>
+      </w:r>
+    </w:p>
+  </w:endnote>
+  <w:endnote w:type="continuationSeparator" w:id="0">
+    <w:p>
+      <w:pPr>
+        <w:spacing w:after="0" w:line="240" w:lineRule="auto"/>
+      </w:pPr>
+      <w:r>
+        <w:continuationSeparator/>
+      </w:r>
+    </w:p>
+  </w:endnote>
+</w:endnotes>
+</file>
+
+<file path=word/footnotes.xml><?xml version="1.0" encoding="utf-8"?>
+<w:footnotes xmlns:wpc="http://schemas.microsoft.com/office/word/2010/wordprocessingCanvas" xmlns:mc="http://schemas.openxmlformats.org/markup-compatibility/2006" xmlns:o="urn:schemas-microsoft-com:office:office" xmlns:r="http://schemas.openxmlformats.org/officeDocument/2006/relationships" xmlns:m="http://schemas.openxmlformats.org/officeDocument/2006/math" xmlns:v="urn:schemas-microsoft-com:vml" xmlns:wp14="http://schemas.microsoft.com/office/word/2010/wordprocessingDrawing" xmlns:wp="http://schemas.openxmlformats.org/drawingml/2006/wordprocessingDrawing" xmlns:w10="urn:schemas-microsoft-com:office:word" xmlns:w="http://schemas.openxmlformats.org/wordprocessingml/2006/main" xmlns:w14="http://schemas.microsoft.com/office/word/2010/wordml" xmlns:w15="http://schemas.microsoft.com/office/word/2012/wordml" xmlns:wpg="http://schemas.microsoft.com/office/word/2010/wordprocessingGroup" xmlns:wpi="http://schemas.microsoft.com/office/word/2010/wordprocessingInk" xmlns:wne="http://schemas.microsoft.com/office/word/2006/wordml" xmlns:wps="http://schemas.microsoft.com/office/word/2010/wordprocessingShape" mc:Ignorable="w14 w15 wp14">
+  <w:footnote w:type="separator" w:id="-1">
+    <w:p>
+      <w:pPr>
+        <w:spacing w:after="0" w:line="240" w:lineRule="auto"/>
+      </w:pPr>
+      <w:r>
+        <w:separator/>
+      </w:r>
+    </w:p>
+  </w:footnote>
+  <w:footnote w:type="continuationSeparator" w:id="0">
+    <w:p>
+      <w:pPr>
+        <w:spacing w:after="0" w:line="240" w:lineRule="auto"/>
+      </w:pPr>
+      <w:r>
+        <w:continuationSeparator/>
+      </w:r>
+    </w:p>
+  </w:footnote>
+</w:footnotes>
 </file>
 
 <file path=word/styles.xml><?xml version="1.0" encoding="utf-8"?>
@@ -575,6 +844,50 @@
       <w:szCs w:val="20"/>
     </w:rPr>
   </w:style>
+  <w:style w:type="paragraph" w:styleId="Header">
+    <w:name w:val="header"/>
+    <w:basedOn w:val="Normal"/>
+    <w:link w:val="HeaderChar"/>
+    <w:uiPriority w:val="99"/>
+    <w:unhideWhenUsed/>
+    <w:rsid w:val="00E92FFB"/>
+    <w:pPr>
+      <w:tabs>
+        <w:tab w:val="center" w:pos="4680"/>
+        <w:tab w:val="right" w:pos="9360"/>
+      </w:tabs>
+      <w:spacing w:after="0" w:line="240" w:lineRule="auto"/>
+    </w:pPr>
+  </w:style>
+  <w:style w:type="character" w:customStyle="1" w:styleId="HeaderChar">
+    <w:name w:val="Header Char"/>
+    <w:basedOn w:val="DefaultParagraphFont"/>
+    <w:link w:val="Header"/>
+    <w:uiPriority w:val="99"/>
+    <w:rsid w:val="00E92FFB"/>
+  </w:style>
+  <w:style w:type="paragraph" w:styleId="Footer">
+    <w:name w:val="footer"/>
+    <w:basedOn w:val="Normal"/>
+    <w:link w:val="FooterChar"/>
+    <w:uiPriority w:val="99"/>
+    <w:unhideWhenUsed/>
+    <w:rsid w:val="00E92FFB"/>
+    <w:pPr>
+      <w:tabs>
+        <w:tab w:val="center" w:pos="4680"/>
+        <w:tab w:val="right" w:pos="9360"/>
+      </w:tabs>
+      <w:spacing w:after="0" w:line="240" w:lineRule="auto"/>
+    </w:pPr>
+  </w:style>
+  <w:style w:type="character" w:customStyle="1" w:styleId="FooterChar">
+    <w:name w:val="Footer Char"/>
+    <w:basedOn w:val="DefaultParagraphFont"/>
+    <w:link w:val="Footer"/>
+    <w:uiPriority w:val="99"/>
+    <w:rsid w:val="00E92FFB"/>
+  </w:style>
 </w:styles>
 </file>
 

</xml_diff>